<commit_message>
added json message handling
added reset message
added led states
added reservation
</commit_message>
<xml_diff>
--- a/JSON formats.docx
+++ b/JSON formats.docx
@@ -12,7 +12,6 @@
           <w:lang w:val="en-US"/>
         </w:rPr>
       </w:pPr>
-      <w:bookmarkStart w:id="0" w:name="_GoBack"/>
       <w:r>
         <w:rPr>
           <w:rFonts w:ascii="Consolas" w:hAnsi="Consolas"/>
@@ -109,7 +108,7 @@
           <w:sz w:val="21"/>
           <w:lang w:val="en-US"/>
         </w:rPr>
-        <w:tab/>
+        <w:t xml:space="preserve">  </w:t>
       </w:r>
       <w:r>
         <w:rPr>
@@ -265,7 +264,7 @@
           <w:sz w:val="21"/>
           <w:lang w:val="en-US"/>
         </w:rPr>
-        <w:tab/>
+        <w:t xml:space="preserve">  </w:t>
       </w:r>
       <w:r>
         <w:rPr>
@@ -855,15 +854,7 @@
           <w:sz w:val="21"/>
           <w:lang w:val="en-US"/>
         </w:rPr>
-        <w:t>exit</w:t>
-      </w:r>
-      <w:r>
-        <w:rPr>
-          <w:rFonts w:ascii="Lucida Console" w:hAnsi="Lucida Console"/>
-          <w:sz w:val="21"/>
-          <w:lang w:val="en-US"/>
-        </w:rPr>
-        <w:t>_request</w:t>
+        <w:t>exit_request</w:t>
       </w:r>
       <w:proofErr w:type="spellEnd"/>
       <w:r>
@@ -910,15 +901,7 @@
           <w:sz w:val="21"/>
           <w:lang w:val="en-US"/>
         </w:rPr>
-        <w:t xml:space="preserve"> </w:t>
-      </w:r>
-      <w:r>
-        <w:rPr>
-          <w:rFonts w:ascii="Lucida Console" w:hAnsi="Lucida Console"/>
-          <w:sz w:val="21"/>
-          <w:lang w:val="en-US"/>
-        </w:rPr>
-        <w:t>": "TM12ABC"</w:t>
+        <w:t xml:space="preserve"> ": "TM12ABC"</w:t>
       </w:r>
     </w:p>
     <w:p>
@@ -974,15 +957,7 @@
           <w:sz w:val="21"/>
           <w:lang w:val="en-US"/>
         </w:rPr>
-        <w:t xml:space="preserve"> info(car exited)</w:t>
-      </w:r>
-      <w:r>
-        <w:rPr>
-          <w:rFonts w:ascii="Lucida Console" w:hAnsi="Lucida Console"/>
-          <w:sz w:val="21"/>
-          <w:lang w:val="en-US"/>
-        </w:rPr>
-        <w:t xml:space="preserve"> ACK</w:t>
+        <w:t xml:space="preserve"> info(car exited) ACK</w:t>
       </w:r>
       <w:r>
         <w:rPr>
@@ -1053,15 +1028,7 @@
           <w:sz w:val="21"/>
           <w:lang w:val="en-US"/>
         </w:rPr>
-        <w:t>exit</w:t>
-      </w:r>
-      <w:r>
-        <w:rPr>
-          <w:rFonts w:ascii="Lucida Console" w:hAnsi="Lucida Console"/>
-          <w:sz w:val="21"/>
-          <w:lang w:val="en-US"/>
-        </w:rPr>
-        <w:t>_reply</w:t>
+        <w:t>exit_reply</w:t>
       </w:r>
       <w:proofErr w:type="spellEnd"/>
       <w:r>
@@ -1108,15 +1075,7 @@
           <w:sz w:val="21"/>
           <w:lang w:val="en-US"/>
         </w:rPr>
-        <w:t xml:space="preserve"> </w:t>
-      </w:r>
-      <w:r>
-        <w:rPr>
-          <w:rFonts w:ascii="Lucida Console" w:hAnsi="Lucida Console"/>
-          <w:sz w:val="21"/>
-          <w:lang w:val="en-US"/>
-        </w:rPr>
-        <w:t>": "TM12ABC"</w:t>
+        <w:t xml:space="preserve"> ": "TM12ABC"</w:t>
       </w:r>
     </w:p>
     <w:p>
@@ -1137,12 +1096,6 @@
         </w:rPr>
         <w:t>}</w:t>
       </w:r>
-      <w:r>
-        <w:rPr>
-          <w:sz w:val="21"/>
-        </w:rPr>
-        <w:t xml:space="preserve"> </w:t>
-      </w:r>
     </w:p>
     <w:p>
       <w:pPr>
@@ -1179,15 +1132,7 @@
           <w:sz w:val="21"/>
           <w:lang w:val="en-US"/>
         </w:rPr>
-        <w:t xml:space="preserve"> + free spaces</w:t>
-      </w:r>
-      <w:r>
-        <w:rPr>
-          <w:rFonts w:ascii="Lucida Console" w:hAnsi="Lucida Console"/>
-          <w:sz w:val="21"/>
-          <w:lang w:val="en-US"/>
-        </w:rPr>
-        <w:t xml:space="preserve"> (periodic)</w:t>
+        <w:t xml:space="preserve"> + free spaces (periodic)</w:t>
       </w:r>
       <w:r>
         <w:rPr>
@@ -1258,15 +1203,7 @@
           <w:sz w:val="21"/>
           <w:lang w:val="en-US"/>
         </w:rPr>
-        <w:t>led_</w:t>
-      </w:r>
-      <w:r>
-        <w:rPr>
-          <w:rFonts w:ascii="Lucida Console" w:hAnsi="Lucida Console"/>
-          <w:sz w:val="21"/>
-          <w:lang w:val="en-US"/>
-        </w:rPr>
-        <w:t>state</w:t>
+        <w:t>led_state</w:t>
       </w:r>
       <w:proofErr w:type="spellEnd"/>
       <w:r>
@@ -1293,31 +1230,7 @@
           <w:sz w:val="21"/>
           <w:lang w:val="en-US"/>
         </w:rPr>
-        <w:t xml:space="preserve">  "</w:t>
-      </w:r>
-      <w:r>
-        <w:rPr>
-          <w:rFonts w:ascii="Lucida Console" w:hAnsi="Lucida Console"/>
-          <w:sz w:val="21"/>
-          <w:lang w:val="en-US"/>
-        </w:rPr>
-        <w:t>values</w:t>
-      </w:r>
-      <w:r>
-        <w:rPr>
-          <w:rFonts w:ascii="Lucida Console" w:hAnsi="Lucida Console"/>
-          <w:sz w:val="21"/>
-          <w:lang w:val="en-US"/>
-        </w:rPr>
-        <w:t>": [0</w:t>
-      </w:r>
-      <w:r>
-        <w:rPr>
-          <w:rFonts w:ascii="Lucida Console" w:hAnsi="Lucida Console"/>
-          <w:sz w:val="21"/>
-          <w:lang w:val="en-US"/>
-        </w:rPr>
-        <w:t>,1,0,1,0,1,0,1,0,1,0,1,0,1,0,1]</w:t>
+        <w:t xml:space="preserve">  "values": [0,1,0,1,0,1,0,1,0,1,0,1,0,1,0,1]</w:t>
       </w:r>
     </w:p>
     <w:p>
@@ -1568,7 +1481,7 @@
           <w:sz w:val="21"/>
           <w:lang w:val="en-US"/>
         </w:rPr>
-        <w:t>": "1234"</w:t>
+        <w:t>": 1234</w:t>
       </w:r>
     </w:p>
     <w:p>
@@ -1822,7 +1735,15 @@
           <w:sz w:val="21"/>
           <w:lang w:val="en-US"/>
         </w:rPr>
-        <w:t>": "1234",</w:t>
+        <w:t>": 1234</w:t>
+      </w:r>
+      <w:r>
+        <w:rPr>
+          <w:rFonts w:ascii="Lucida Console" w:hAnsi="Lucida Console"/>
+          <w:sz w:val="21"/>
+          <w:lang w:val="en-US"/>
+        </w:rPr>
+        <w:t>,</w:t>
       </w:r>
     </w:p>
     <w:p>
@@ -1843,7 +1764,18 @@
         <w:t>}</w:t>
       </w:r>
     </w:p>
-    <w:bookmarkEnd w:id="0"/>
+    <w:p>
+      <w:pPr>
+        <w:spacing w:after="0" w:line="240" w:lineRule="auto"/>
+        <w:rPr>
+          <w:rFonts w:ascii="Lucida Console" w:hAnsi="Lucida Console"/>
+          <w:sz w:val="21"/>
+          <w:lang w:val="en-US"/>
+        </w:rPr>
+      </w:pPr>
+      <w:bookmarkStart w:id="0" w:name="_GoBack"/>
+      <w:bookmarkEnd w:id="0"/>
+    </w:p>
     <w:p>
       <w:pPr>
         <w:spacing w:after="0" w:line="240" w:lineRule="auto"/>

</xml_diff>